<commit_message>
Pruebas en simulnik y funcion de transferencia G3
</commit_message>
<xml_diff>
--- a/G3/Semana 2/Ejemplos de simulink-Linealidad e invarianza temporal.docx
+++ b/G3/Semana 2/Ejemplos de simulink-Linealidad e invarianza temporal.docx
@@ -639,24 +639,432 @@
     </w:p>
     <w:p>
       <w:pPr>
+        <w:pStyle w:val="Prrafodelista"/>
         <w:jc w:val="both"/>
         <w:rPr>
-          <w:b/>
-          <w:bCs/>
+          <w:rFonts w:eastAsiaTheme="minorEastAsia"/>
           <w:lang w:val="es-CO"/>
         </w:rPr>
       </w:pPr>
       <w:r>
         <w:rPr>
-          <w:b/>
-          <w:bCs/>
-          <w:lang w:val="es-CO"/>
-        </w:rPr>
-        <w:t>Invarianza Temporal:</w:t>
+          <w:noProof/>
+        </w:rPr>
+        <w:drawing>
+          <wp:inline distT="0" distB="0" distL="0" distR="0" wp14:anchorId="71345B5A" wp14:editId="7A86AE05">
+            <wp:extent cx="5612130" cy="2942590"/>
+            <wp:effectExtent l="0" t="0" r="7620" b="0"/>
+            <wp:docPr id="1" name="Imagen 1" descr="Diagrama&#10;&#10;Descripción generada automáticamente"/>
+            <wp:cNvGraphicFramePr>
+              <a:graphicFrameLocks xmlns:a="http://schemas.openxmlformats.org/drawingml/2006/main" noChangeAspect="1"/>
+            </wp:cNvGraphicFramePr>
+            <a:graphic xmlns:a="http://schemas.openxmlformats.org/drawingml/2006/main">
+              <a:graphicData uri="http://schemas.openxmlformats.org/drawingml/2006/picture">
+                <pic:pic xmlns:pic="http://schemas.openxmlformats.org/drawingml/2006/picture">
+                  <pic:nvPicPr>
+                    <pic:cNvPr id="1" name="Imagen 1" descr="Diagrama&#10;&#10;Descripción generada automáticamente"/>
+                    <pic:cNvPicPr/>
+                  </pic:nvPicPr>
+                  <pic:blipFill>
+                    <a:blip r:embed="rId6"/>
+                    <a:stretch>
+                      <a:fillRect/>
+                    </a:stretch>
+                  </pic:blipFill>
+                  <pic:spPr>
+                    <a:xfrm>
+                      <a:off x="0" y="0"/>
+                      <a:ext cx="5612130" cy="2942590"/>
+                    </a:xfrm>
+                    <a:prstGeom prst="rect">
+                      <a:avLst/>
+                    </a:prstGeom>
+                  </pic:spPr>
+                </pic:pic>
+              </a:graphicData>
+            </a:graphic>
+          </wp:inline>
+        </w:drawing>
       </w:r>
     </w:p>
     <w:p>
       <w:pPr>
+        <w:pStyle w:val="Prrafodelista"/>
+        <w:numPr>
+          <w:ilvl w:val="0"/>
+          <w:numId w:val="13"/>
+        </w:numPr>
+        <w:jc w:val="both"/>
+        <w:rPr>
+          <w:rFonts w:eastAsiaTheme="minorEastAsia"/>
+          <w:lang w:val="es-CO"/>
+        </w:rPr>
+      </w:pPr>
+      <w:r>
+        <w:rPr>
+          <w:rFonts w:eastAsiaTheme="minorEastAsia"/>
+          <w:lang w:val="es-CO"/>
+        </w:rPr>
+        <w:t>Sistema no lineal</w:t>
+      </w:r>
+    </w:p>
+    <w:p>
+      <w:pPr>
+        <w:ind w:left="360"/>
+        <w:jc w:val="both"/>
+        <w:rPr>
+          <w:rFonts w:eastAsiaTheme="minorEastAsia"/>
+          <w:lang w:val="es-CO"/>
+        </w:rPr>
+      </w:pPr>
+      <m:oMathPara>
+        <m:oMath>
+          <m:acc>
+            <m:accPr>
+              <m:chr m:val="̈"/>
+              <m:ctrlPr>
+                <w:rPr>
+                  <w:rFonts w:ascii="Cambria Math" w:hAnsi="Cambria Math"/>
+                  <w:i/>
+                  <w:lang w:val="es-CO"/>
+                </w:rPr>
+              </m:ctrlPr>
+            </m:accPr>
+            <m:e>
+              <m:r>
+                <w:rPr>
+                  <w:rFonts w:ascii="Cambria Math" w:hAnsi="Cambria Math"/>
+                  <w:lang w:val="es-CO"/>
+                </w:rPr>
+                <m:t>y</m:t>
+              </m:r>
+            </m:e>
+          </m:acc>
+          <m:d>
+            <m:dPr>
+              <m:ctrlPr>
+                <w:rPr>
+                  <w:rFonts w:ascii="Cambria Math" w:hAnsi="Cambria Math"/>
+                  <w:i/>
+                  <w:lang w:val="es-CO"/>
+                </w:rPr>
+              </m:ctrlPr>
+            </m:dPr>
+            <m:e>
+              <m:r>
+                <w:rPr>
+                  <w:rFonts w:ascii="Cambria Math" w:hAnsi="Cambria Math"/>
+                  <w:lang w:val="es-CO"/>
+                </w:rPr>
+                <m:t>t</m:t>
+              </m:r>
+            </m:e>
+          </m:d>
+          <m:r>
+            <w:rPr>
+              <w:rFonts w:ascii="Cambria Math" w:hAnsi="Cambria Math"/>
+              <w:lang w:val="es-CO"/>
+            </w:rPr>
+            <m:t>+4</m:t>
+          </m:r>
+          <m:acc>
+            <m:accPr>
+              <m:chr m:val="̇"/>
+              <m:ctrlPr>
+                <w:rPr>
+                  <w:rFonts w:ascii="Cambria Math" w:hAnsi="Cambria Math"/>
+                  <w:i/>
+                  <w:lang w:val="es-CO"/>
+                </w:rPr>
+              </m:ctrlPr>
+            </m:accPr>
+            <m:e>
+              <m:r>
+                <w:rPr>
+                  <w:rFonts w:ascii="Cambria Math" w:hAnsi="Cambria Math"/>
+                  <w:lang w:val="es-CO"/>
+                </w:rPr>
+                <m:t>y</m:t>
+              </m:r>
+            </m:e>
+          </m:acc>
+          <m:d>
+            <m:dPr>
+              <m:ctrlPr>
+                <w:rPr>
+                  <w:rFonts w:ascii="Cambria Math" w:hAnsi="Cambria Math"/>
+                  <w:i/>
+                  <w:lang w:val="es-CO"/>
+                </w:rPr>
+              </m:ctrlPr>
+            </m:dPr>
+            <m:e>
+              <m:r>
+                <w:rPr>
+                  <w:rFonts w:ascii="Cambria Math" w:hAnsi="Cambria Math"/>
+                  <w:lang w:val="es-CO"/>
+                </w:rPr>
+                <m:t>t</m:t>
+              </m:r>
+            </m:e>
+          </m:d>
+          <m:r>
+            <w:rPr>
+              <w:rFonts w:ascii="Cambria Math" w:hAnsi="Cambria Math"/>
+              <w:lang w:val="es-CO"/>
+            </w:rPr>
+            <m:t>+8y</m:t>
+          </m:r>
+          <m:d>
+            <m:dPr>
+              <m:ctrlPr>
+                <w:rPr>
+                  <w:rFonts w:ascii="Cambria Math" w:hAnsi="Cambria Math"/>
+                  <w:i/>
+                  <w:lang w:val="es-CO"/>
+                </w:rPr>
+              </m:ctrlPr>
+            </m:dPr>
+            <m:e>
+              <m:r>
+                <w:rPr>
+                  <w:rFonts w:ascii="Cambria Math" w:hAnsi="Cambria Math"/>
+                  <w:lang w:val="es-CO"/>
+                </w:rPr>
+                <m:t>t</m:t>
+              </m:r>
+            </m:e>
+          </m:d>
+          <m:r>
+            <w:rPr>
+              <w:rFonts w:ascii="Cambria Math" w:hAnsi="Cambria Math"/>
+              <w:lang w:val="es-CO"/>
+            </w:rPr>
+            <m:t>=2x</m:t>
+          </m:r>
+          <m:d>
+            <m:dPr>
+              <m:ctrlPr>
+                <w:rPr>
+                  <w:rFonts w:ascii="Cambria Math" w:hAnsi="Cambria Math"/>
+                  <w:i/>
+                  <w:lang w:val="es-CO"/>
+                </w:rPr>
+              </m:ctrlPr>
+            </m:dPr>
+            <m:e>
+              <m:r>
+                <w:rPr>
+                  <w:rFonts w:ascii="Cambria Math" w:hAnsi="Cambria Math"/>
+                  <w:lang w:val="es-CO"/>
+                </w:rPr>
+                <m:t>t</m:t>
+              </m:r>
+            </m:e>
+          </m:d>
+          <m:r>
+            <w:rPr>
+              <w:rFonts w:ascii="Cambria Math" w:hAnsi="Cambria Math"/>
+              <w:lang w:val="es-CO"/>
+            </w:rPr>
+            <m:t>+10</m:t>
+          </m:r>
+          <m:r>
+            <w:rPr>
+              <w:rFonts w:ascii="Cambria Math" w:eastAsiaTheme="minorEastAsia" w:hAnsi="Cambria Math"/>
+              <w:lang w:val="es-CO"/>
+            </w:rPr>
+            <m:t>, CI=0</m:t>
+          </m:r>
+        </m:oMath>
+      </m:oMathPara>
+    </w:p>
+    <w:p>
+      <w:pPr>
+        <w:pStyle w:val="Prrafodelista"/>
+        <w:jc w:val="both"/>
+        <w:rPr>
+          <w:rFonts w:eastAsiaTheme="minorEastAsia"/>
+          <w:lang w:val="es-CO"/>
+        </w:rPr>
+      </w:pPr>
+      <m:oMathPara>
+        <m:oMath>
+          <m:acc>
+            <m:accPr>
+              <m:chr m:val="̈"/>
+              <m:ctrlPr>
+                <w:rPr>
+                  <w:rFonts w:ascii="Cambria Math" w:hAnsi="Cambria Math"/>
+                  <w:i/>
+                  <w:lang w:val="es-CO"/>
+                </w:rPr>
+              </m:ctrlPr>
+            </m:accPr>
+            <m:e>
+              <m:r>
+                <w:rPr>
+                  <w:rFonts w:ascii="Cambria Math" w:hAnsi="Cambria Math"/>
+                  <w:lang w:val="es-CO"/>
+                </w:rPr>
+                <m:t>y</m:t>
+              </m:r>
+            </m:e>
+          </m:acc>
+          <m:d>
+            <m:dPr>
+              <m:ctrlPr>
+                <w:rPr>
+                  <w:rFonts w:ascii="Cambria Math" w:hAnsi="Cambria Math"/>
+                  <w:i/>
+                  <w:lang w:val="es-CO"/>
+                </w:rPr>
+              </m:ctrlPr>
+            </m:dPr>
+            <m:e>
+              <m:r>
+                <w:rPr>
+                  <w:rFonts w:ascii="Cambria Math" w:hAnsi="Cambria Math"/>
+                  <w:lang w:val="es-CO"/>
+                </w:rPr>
+                <m:t>t</m:t>
+              </m:r>
+            </m:e>
+          </m:d>
+          <m:r>
+            <w:rPr>
+              <w:rFonts w:ascii="Cambria Math" w:hAnsi="Cambria Math"/>
+              <w:lang w:val="es-CO"/>
+            </w:rPr>
+            <m:t>=2x</m:t>
+          </m:r>
+          <m:d>
+            <m:dPr>
+              <m:ctrlPr>
+                <w:rPr>
+                  <w:rFonts w:ascii="Cambria Math" w:hAnsi="Cambria Math"/>
+                  <w:i/>
+                  <w:lang w:val="es-CO"/>
+                </w:rPr>
+              </m:ctrlPr>
+            </m:dPr>
+            <m:e>
+              <m:r>
+                <w:rPr>
+                  <w:rFonts w:ascii="Cambria Math" w:hAnsi="Cambria Math"/>
+                  <w:lang w:val="es-CO"/>
+                </w:rPr>
+                <m:t>t</m:t>
+              </m:r>
+            </m:e>
+          </m:d>
+          <m:r>
+            <w:rPr>
+              <w:rFonts w:ascii="Cambria Math" w:hAnsi="Cambria Math"/>
+              <w:lang w:val="es-CO"/>
+            </w:rPr>
+            <m:t>-4</m:t>
+          </m:r>
+          <m:acc>
+            <m:accPr>
+              <m:chr m:val="̇"/>
+              <m:ctrlPr>
+                <w:rPr>
+                  <w:rFonts w:ascii="Cambria Math" w:hAnsi="Cambria Math"/>
+                  <w:i/>
+                  <w:lang w:val="es-CO"/>
+                </w:rPr>
+              </m:ctrlPr>
+            </m:accPr>
+            <m:e>
+              <m:r>
+                <w:rPr>
+                  <w:rFonts w:ascii="Cambria Math" w:hAnsi="Cambria Math"/>
+                  <w:lang w:val="es-CO"/>
+                </w:rPr>
+                <m:t>y</m:t>
+              </m:r>
+            </m:e>
+          </m:acc>
+          <m:d>
+            <m:dPr>
+              <m:ctrlPr>
+                <w:rPr>
+                  <w:rFonts w:ascii="Cambria Math" w:hAnsi="Cambria Math"/>
+                  <w:i/>
+                  <w:lang w:val="es-CO"/>
+                </w:rPr>
+              </m:ctrlPr>
+            </m:dPr>
+            <m:e>
+              <m:r>
+                <w:rPr>
+                  <w:rFonts w:ascii="Cambria Math" w:hAnsi="Cambria Math"/>
+                  <w:lang w:val="es-CO"/>
+                </w:rPr>
+                <m:t>t</m:t>
+              </m:r>
+            </m:e>
+          </m:d>
+          <m:r>
+            <w:rPr>
+              <w:rFonts w:ascii="Cambria Math" w:hAnsi="Cambria Math"/>
+              <w:lang w:val="es-CO"/>
+            </w:rPr>
+            <m:t>-8y</m:t>
+          </m:r>
+          <m:d>
+            <m:dPr>
+              <m:ctrlPr>
+                <w:rPr>
+                  <w:rFonts w:ascii="Cambria Math" w:hAnsi="Cambria Math"/>
+                  <w:i/>
+                  <w:lang w:val="es-CO"/>
+                </w:rPr>
+              </m:ctrlPr>
+            </m:dPr>
+            <m:e>
+              <m:r>
+                <w:rPr>
+                  <w:rFonts w:ascii="Cambria Math" w:hAnsi="Cambria Math"/>
+                  <w:lang w:val="es-CO"/>
+                </w:rPr>
+                <m:t>t</m:t>
+              </m:r>
+            </m:e>
+          </m:d>
+          <m:r>
+            <w:rPr>
+              <w:rFonts w:ascii="Cambria Math" w:hAnsi="Cambria Math"/>
+              <w:lang w:val="es-CO"/>
+            </w:rPr>
+            <m:t>+10</m:t>
+          </m:r>
+        </m:oMath>
+      </m:oMathPara>
+    </w:p>
+    <w:p>
+      <w:pPr>
+        <w:ind w:left="360"/>
+        <w:jc w:val="both"/>
+        <w:rPr>
+          <w:rFonts w:eastAsiaTheme="minorEastAsia"/>
+          <w:lang w:val="es-CO"/>
+        </w:rPr>
+      </w:pPr>
+    </w:p>
+    <w:p>
+      <w:pPr>
+        <w:pStyle w:val="Prrafodelista"/>
+        <w:jc w:val="both"/>
+        <w:rPr>
+          <w:rFonts w:eastAsiaTheme="minorEastAsia"/>
+          <w:lang w:val="es-CO"/>
+        </w:rPr>
+      </w:pPr>
+    </w:p>
+    <w:p>
+      <w:pPr>
         <w:jc w:val="both"/>
         <w:rPr>
           <w:b/>
@@ -664,6 +1072,14 @@
           <w:lang w:val="es-CO"/>
         </w:rPr>
       </w:pPr>
+      <w:r>
+        <w:rPr>
+          <w:b/>
+          <w:bCs/>
+          <w:lang w:val="es-CO"/>
+        </w:rPr>
+        <w:t>Invarianza Temporal:</w:t>
+      </w:r>
     </w:p>
     <w:p>
       <w:pPr>
@@ -754,6 +1170,7 @@
         <w:jc w:val="both"/>
         <w:rPr>
           <w:rFonts w:eastAsiaTheme="minorEastAsia"/>
+          <w:color w:val="4472C4" w:themeColor="accent1"/>
           <w:lang w:val="es-CO"/>
         </w:rPr>
       </w:pPr>
@@ -1014,6 +1431,322 @@
           </m:r>
         </m:oMath>
       </m:oMathPara>
+    </w:p>
+    <w:p>
+      <w:pPr>
+        <w:pStyle w:val="Prrafodelista"/>
+        <w:jc w:val="both"/>
+        <w:rPr>
+          <w:rFonts w:eastAsiaTheme="minorEastAsia"/>
+          <w:lang w:val="es-CO"/>
+        </w:rPr>
+      </w:pPr>
+    </w:p>
+    <w:p>
+      <w:pPr>
+        <w:pStyle w:val="Prrafodelista"/>
+        <w:jc w:val="both"/>
+        <w:rPr>
+          <w:rFonts w:eastAsiaTheme="minorEastAsia"/>
+          <w:lang w:val="es-CO"/>
+        </w:rPr>
+      </w:pPr>
+      <m:oMathPara>
+        <m:oMath>
+          <m:acc>
+            <m:accPr>
+              <m:chr m:val="̈"/>
+              <m:ctrlPr>
+                <w:rPr>
+                  <w:rFonts w:ascii="Cambria Math" w:hAnsi="Cambria Math"/>
+                  <w:i/>
+                  <w:lang w:val="es-CO"/>
+                </w:rPr>
+              </m:ctrlPr>
+            </m:accPr>
+            <m:e>
+              <m:r>
+                <w:rPr>
+                  <w:rFonts w:ascii="Cambria Math" w:hAnsi="Cambria Math"/>
+                  <w:lang w:val="es-CO"/>
+                </w:rPr>
+                <m:t>y</m:t>
+              </m:r>
+            </m:e>
+          </m:acc>
+          <m:d>
+            <m:dPr>
+              <m:ctrlPr>
+                <w:rPr>
+                  <w:rFonts w:ascii="Cambria Math" w:hAnsi="Cambria Math"/>
+                  <w:i/>
+                  <w:lang w:val="es-CO"/>
+                </w:rPr>
+              </m:ctrlPr>
+            </m:dPr>
+            <m:e>
+              <m:r>
+                <w:rPr>
+                  <w:rFonts w:ascii="Cambria Math" w:hAnsi="Cambria Math"/>
+                  <w:lang w:val="es-CO"/>
+                </w:rPr>
+                <m:t>t</m:t>
+              </m:r>
+            </m:e>
+          </m:d>
+          <m:r>
+            <w:rPr>
+              <w:rFonts w:ascii="Cambria Math" w:hAnsi="Cambria Math"/>
+              <w:lang w:val="es-CO"/>
+            </w:rPr>
+            <m:t>=2</m:t>
+          </m:r>
+          <m:sSub>
+            <m:sSubPr>
+              <m:ctrlPr>
+                <w:rPr>
+                  <w:rFonts w:ascii="Cambria Math" w:hAnsi="Cambria Math"/>
+                  <w:i/>
+                  <w:color w:val="4472C4" w:themeColor="accent1"/>
+                  <w:lang w:val="es-CO"/>
+                </w:rPr>
+              </m:ctrlPr>
+            </m:sSubPr>
+            <m:e>
+              <m:r>
+                <w:rPr>
+                  <w:rFonts w:ascii="Cambria Math" w:hAnsi="Cambria Math"/>
+                  <w:color w:val="4472C4" w:themeColor="accent1"/>
+                  <w:lang w:val="es-CO"/>
+                </w:rPr>
+                <m:t>x</m:t>
+              </m:r>
+            </m:e>
+            <m:sub>
+              <m:r>
+                <w:rPr>
+                  <w:rFonts w:ascii="Cambria Math" w:hAnsi="Cambria Math"/>
+                  <w:color w:val="4472C4" w:themeColor="accent1"/>
+                  <w:lang w:val="es-CO"/>
+                </w:rPr>
+                <m:t>1</m:t>
+              </m:r>
+            </m:sub>
+          </m:sSub>
+          <m:d>
+            <m:dPr>
+              <m:ctrlPr>
+                <w:rPr>
+                  <w:rFonts w:ascii="Cambria Math" w:hAnsi="Cambria Math"/>
+                  <w:i/>
+                  <w:color w:val="4472C4" w:themeColor="accent1"/>
+                  <w:lang w:val="es-CO"/>
+                </w:rPr>
+              </m:ctrlPr>
+            </m:dPr>
+            <m:e>
+              <m:r>
+                <w:rPr>
+                  <w:rFonts w:ascii="Cambria Math" w:hAnsi="Cambria Math"/>
+                  <w:color w:val="4472C4" w:themeColor="accent1"/>
+                  <w:lang w:val="es-CO"/>
+                </w:rPr>
+                <m:t>t</m:t>
+              </m:r>
+            </m:e>
+          </m:d>
+          <m:r>
+            <w:rPr>
+              <w:rFonts w:ascii="Cambria Math" w:hAnsi="Cambria Math"/>
+              <w:lang w:val="es-CO"/>
+            </w:rPr>
+            <m:t>-6</m:t>
+          </m:r>
+          <m:sSup>
+            <m:sSupPr>
+              <m:ctrlPr>
+                <w:rPr>
+                  <w:rFonts w:ascii="Cambria Math" w:hAnsi="Cambria Math"/>
+                  <w:i/>
+                  <w:lang w:val="es-CO"/>
+                </w:rPr>
+              </m:ctrlPr>
+            </m:sSupPr>
+            <m:e>
+              <m:r>
+                <w:rPr>
+                  <w:rFonts w:ascii="Cambria Math" w:hAnsi="Cambria Math"/>
+                  <w:lang w:val="es-CO"/>
+                </w:rPr>
+                <m:t>e</m:t>
+              </m:r>
+            </m:e>
+            <m:sup>
+              <m:r>
+                <w:rPr>
+                  <w:rFonts w:ascii="Cambria Math" w:hAnsi="Cambria Math"/>
+                  <w:lang w:val="es-CO"/>
+                </w:rPr>
+                <m:t>-2t</m:t>
+              </m:r>
+            </m:sup>
+          </m:sSup>
+          <m:sSub>
+            <m:sSubPr>
+              <m:ctrlPr>
+                <w:rPr>
+                  <w:rFonts w:ascii="Cambria Math" w:hAnsi="Cambria Math"/>
+                  <w:i/>
+                  <w:color w:val="4472C4" w:themeColor="accent1"/>
+                  <w:lang w:val="es-CO"/>
+                </w:rPr>
+              </m:ctrlPr>
+            </m:sSubPr>
+            <m:e>
+              <m:r>
+                <w:rPr>
+                  <w:rFonts w:ascii="Cambria Math" w:hAnsi="Cambria Math"/>
+                  <w:color w:val="4472C4" w:themeColor="accent1"/>
+                  <w:lang w:val="es-CO"/>
+                </w:rPr>
+                <m:t>x</m:t>
+              </m:r>
+            </m:e>
+            <m:sub>
+              <m:r>
+                <w:rPr>
+                  <w:rFonts w:ascii="Cambria Math" w:hAnsi="Cambria Math"/>
+                  <w:color w:val="4472C4" w:themeColor="accent1"/>
+                  <w:lang w:val="es-CO"/>
+                </w:rPr>
+                <m:t>2</m:t>
+              </m:r>
+            </m:sub>
+          </m:sSub>
+          <m:d>
+            <m:dPr>
+              <m:ctrlPr>
+                <w:rPr>
+                  <w:rFonts w:ascii="Cambria Math" w:hAnsi="Cambria Math"/>
+                  <w:i/>
+                  <w:color w:val="4472C4" w:themeColor="accent1"/>
+                  <w:lang w:val="es-CO"/>
+                </w:rPr>
+              </m:ctrlPr>
+            </m:dPr>
+            <m:e>
+              <m:r>
+                <w:rPr>
+                  <w:rFonts w:ascii="Cambria Math" w:hAnsi="Cambria Math"/>
+                  <w:color w:val="4472C4" w:themeColor="accent1"/>
+                  <w:lang w:val="es-CO"/>
+                </w:rPr>
+                <m:t>t</m:t>
+              </m:r>
+            </m:e>
+          </m:d>
+          <m:r>
+            <w:rPr>
+              <w:rFonts w:ascii="Cambria Math" w:hAnsi="Cambria Math"/>
+              <w:color w:val="4472C4" w:themeColor="accent1"/>
+              <w:lang w:val="es-CO"/>
+            </w:rPr>
+            <m:t>-</m:t>
+          </m:r>
+          <m:r>
+            <w:rPr>
+              <w:rFonts w:ascii="Cambria Math" w:hAnsi="Cambria Math"/>
+              <w:lang w:val="es-CO"/>
+            </w:rPr>
+            <m:t>4t</m:t>
+          </m:r>
+          <m:acc>
+            <m:accPr>
+              <m:chr m:val="̇"/>
+              <m:ctrlPr>
+                <w:rPr>
+                  <w:rFonts w:ascii="Cambria Math" w:hAnsi="Cambria Math"/>
+                  <w:i/>
+                  <w:lang w:val="es-CO"/>
+                </w:rPr>
+              </m:ctrlPr>
+            </m:accPr>
+            <m:e>
+              <m:r>
+                <w:rPr>
+                  <w:rFonts w:ascii="Cambria Math" w:hAnsi="Cambria Math"/>
+                  <w:lang w:val="es-CO"/>
+                </w:rPr>
+                <m:t>y</m:t>
+              </m:r>
+            </m:e>
+          </m:acc>
+          <m:d>
+            <m:dPr>
+              <m:ctrlPr>
+                <w:rPr>
+                  <w:rFonts w:ascii="Cambria Math" w:hAnsi="Cambria Math"/>
+                  <w:i/>
+                  <w:lang w:val="es-CO"/>
+                </w:rPr>
+              </m:ctrlPr>
+            </m:dPr>
+            <m:e>
+              <m:r>
+                <w:rPr>
+                  <w:rFonts w:ascii="Cambria Math" w:hAnsi="Cambria Math"/>
+                  <w:lang w:val="es-CO"/>
+                </w:rPr>
+                <m:t>t</m:t>
+              </m:r>
+            </m:e>
+          </m:d>
+          <m:r>
+            <w:rPr>
+              <w:rFonts w:ascii="Cambria Math" w:hAnsi="Cambria Math"/>
+              <w:lang w:val="es-CO"/>
+            </w:rPr>
+            <m:t>-</m:t>
+          </m:r>
+          <m:r>
+            <w:rPr>
+              <w:rFonts w:ascii="Cambria Math" w:hAnsi="Cambria Math"/>
+              <w:lang w:val="es-CO"/>
+            </w:rPr>
+            <m:t>8y</m:t>
+          </m:r>
+          <m:d>
+            <m:dPr>
+              <m:ctrlPr>
+                <w:rPr>
+                  <w:rFonts w:ascii="Cambria Math" w:hAnsi="Cambria Math"/>
+                  <w:i/>
+                  <w:lang w:val="es-CO"/>
+                </w:rPr>
+              </m:ctrlPr>
+            </m:dPr>
+            <m:e>
+              <m:r>
+                <w:rPr>
+                  <w:rFonts w:ascii="Cambria Math" w:hAnsi="Cambria Math"/>
+                  <w:lang w:val="es-CO"/>
+                </w:rPr>
+                <m:t>t</m:t>
+              </m:r>
+            </m:e>
+          </m:d>
+        </m:oMath>
+      </m:oMathPara>
+    </w:p>
+    <w:p>
+      <w:pPr>
+        <w:pStyle w:val="Prrafodelista"/>
+        <w:jc w:val="both"/>
+        <w:rPr>
+          <w:rFonts w:eastAsiaTheme="minorEastAsia"/>
+          <w:lang w:val="es-CO"/>
+        </w:rPr>
+      </w:pPr>
     </w:p>
     <w:p>
       <w:pPr>
@@ -1381,7 +2114,7 @@
   <w:abstractNum w:abstractNumId="0" w15:restartNumberingAfterBreak="0">
     <w:nsid w:val="05C2253A"/>
     <w:multiLevelType w:val="hybridMultilevel"/>
-    <w:tmpl w:val="97CA9A92"/>
+    <w:tmpl w:val="8AF42A0A"/>
     <w:lvl w:ilvl="0" w:tplc="04090001">
       <w:start w:val="1"/>
       <w:numFmt w:val="bullet"/>

</xml_diff>